<commit_message>
cambio de color de las figura
</commit_message>
<xml_diff>
--- a/Documentation/Documentacion/APENDICE A.docx
+++ b/Documentation/Documentacion/APENDICE A.docx
@@ -449,21 +449,20 @@
       </w:r>
       <w:fldSimple w:instr=" REF _Ref256173117 \h  \* MERGEFORMAT ">
         <w:r>
-          <w:rPr>
-            <w:color w:val="4F81BD" w:themeColor="accent1"/>
-          </w:rPr>
           <w:t xml:space="preserve">Figura </w:t>
         </w:r>
         <w:r>
           <w:rPr>
             <w:noProof/>
-            <w:color w:val="4F81BD" w:themeColor="accent1"/>
           </w:rPr>
           <w:t>2</w:t>
         </w:r>
       </w:fldSimple>
       <w:r>
-        <w:t xml:space="preserve"> muestra la curva de transferencia de DC de los modelos de primer orden de un comparador realizable (no ideal). La diferencia entre este modelo y el anterior es la ganancia, la</w:t>
+        <w:t xml:space="preserve"> muestra la curva de transferencia de DC de los modelos de primer orden de un</w:t>
+      </w:r>
+      <w:r>
+        <w:t xml:space="preserve"> comparador realizable (no ideal). La diferencia entre este modelo y el anterior es la ganancia, la</w:t>
       </w:r>
       <w:r>
         <w:t xml:space="preserve"> cual puede ser expresada como:</w:t>
@@ -1146,15 +1145,11 @@
       </w:r>
       <w:fldSimple w:instr=" REF _Ref256173117 \h  \* MERGEFORMAT ">
         <w:r>
-          <w:rPr>
-            <w:color w:val="4F81BD" w:themeColor="accent1"/>
-          </w:rPr>
           <w:t xml:space="preserve">Figura </w:t>
         </w:r>
         <w:r>
           <w:rPr>
             <w:noProof/>
-            <w:color w:val="4F81BD" w:themeColor="accent1"/>
           </w:rPr>
           <w:t>2</w:t>
         </w:r>
@@ -1168,15 +1163,11 @@
       </w:r>
       <w:fldSimple w:instr=" REF _Ref256173145 \h  \* MERGEFORMAT ">
         <w:r>
-          <w:rPr>
-            <w:color w:val="4F81BD" w:themeColor="accent1"/>
-          </w:rPr>
           <w:t xml:space="preserve">Figura </w:t>
         </w:r>
         <w:r>
           <w:rPr>
             <w:noProof/>
-            <w:color w:val="4F81BD" w:themeColor="accent1"/>
           </w:rPr>
           <w:t>3</w:t>
         </w:r>
@@ -1239,15 +1230,11 @@
       </w:r>
       <w:fldSimple w:instr=" REF _Ref256173252 \h  \* MERGEFORMAT ">
         <w:r>
-          <w:rPr>
-            <w:color w:val="4F81BD" w:themeColor="accent1"/>
-          </w:rPr>
           <w:t xml:space="preserve">Figura </w:t>
         </w:r>
         <w:r>
           <w:rPr>
             <w:noProof/>
-            <w:color w:val="4F81BD" w:themeColor="accent1"/>
           </w:rPr>
           <w:t>4</w:t>
         </w:r>
@@ -1370,7 +1357,10 @@
         <w:t xml:space="preserve">an comportamientos para pequeña y grande </w:t>
       </w:r>
       <w:r>
-        <w:t>señal. La característica que marca el tiempo de retardo (delay) entre la señal de entrada y la transición de la señal de salida del comparado</w:t>
+        <w:t xml:space="preserve">señal. La característica que marca el tiempo de retardo (delay) entre la señal de entrada y </w:t>
+      </w:r>
+      <w:r>
+        <w:t>la transición de la señal de salida del comparado</w:t>
       </w:r>
       <w:r>
         <w:t>r</w:t>
@@ -1389,21 +1379,20 @@
       </w:r>
       <w:fldSimple w:instr=" REF _Ref256173280 \h  \* MERGEFORMAT ">
         <w:r>
-          <w:rPr>
-            <w:color w:val="4F81BD" w:themeColor="accent1"/>
-          </w:rPr>
           <w:t xml:space="preserve">Figura </w:t>
         </w:r>
         <w:r>
           <w:rPr>
             <w:noProof/>
-            <w:color w:val="4F81BD" w:themeColor="accent1"/>
           </w:rPr>
           <w:t>5</w:t>
         </w:r>
       </w:fldSimple>
       <w:r>
-        <w:t xml:space="preserve">, ilustra la respuesta del comparador a una entrada en función del tiempo. Esta diferencia de tiempos es llamada </w:t>
+        <w:t>, ilustra la respuesta del comparador a una entrada en función del tiempo. Esta diferencia de</w:t>
+      </w:r>
+      <w:r>
+        <w:t xml:space="preserve"> tiempos es llamada </w:t>
       </w:r>
       <w:r>
         <w:rPr>
@@ -2021,7 +2010,10 @@
         <w:pStyle w:val="ParrafoTESIS"/>
       </w:pPr>
       <w:r>
-        <w:t xml:space="preserve">Para una entrada de tipo escalón, la salida del comparador subirá (o caerá) con una respuesta exponencial de primer orden de </w:t>
+        <w:t xml:space="preserve">Para una entrada de tipo escalón, la salida del comparador subirá (o caerá) con una </w:t>
+      </w:r>
+      <w:r>
+        <w:t xml:space="preserve">respuesta exponencial de primer orden de </w:t>
       </w:r>
       <w:r>
         <w:rPr>
@@ -2095,21 +2087,20 @@
       </w:r>
       <w:fldSimple w:instr=" REF _Ref256173343 \h  \* MERGEFORMAT ">
         <w:r>
-          <w:rPr>
-            <w:color w:val="4F81BD" w:themeColor="accent1"/>
-          </w:rPr>
           <w:t xml:space="preserve">Figura </w:t>
         </w:r>
         <w:r>
           <w:rPr>
             <w:noProof/>
-            <w:color w:val="4F81BD" w:themeColor="accent1"/>
           </w:rPr>
           <w:t>6</w:t>
         </w:r>
       </w:fldSimple>
       <w:r>
-        <w:t xml:space="preserve">. Si </w:t>
+        <w:t>. Si</w:t>
+      </w:r>
+      <w:r>
+        <w:t xml:space="preserve"> </w:t>
       </w:r>
       <w:r>
         <w:rPr>
@@ -3096,15 +3087,11 @@
       </w:r>
       <w:fldSimple w:instr=" REF _Ref256173343 \h  \* MERGEFORMAT ">
         <w:r>
-          <w:rPr>
-            <w:color w:val="4F81BD" w:themeColor="accent1"/>
-          </w:rPr>
           <w:t xml:space="preserve">Figura </w:t>
         </w:r>
         <w:r>
           <w:rPr>
             <w:noProof/>
-            <w:color w:val="4F81BD" w:themeColor="accent1"/>
           </w:rPr>
           <w:t>6</w:t>
         </w:r>
@@ -3119,7 +3106,10 @@
         <w:t>slew-rate</w:t>
       </w:r>
       <w:r>
-        <w:t xml:space="preserve"> van a estar limitados por la capacidad de carga y descarga de capacitores por parte de los comparadores.</w:t>
+        <w:t xml:space="preserve"> van a estar limitados por la capacidad de carga y</w:t>
+      </w:r>
+      <w:r>
+        <w:t xml:space="preserve"> descarga de capacitores por parte de los comparadores.</w:t>
       </w:r>
     </w:p>
     <w:p>
@@ -3225,21 +3215,20 @@
       </w:r>
       <w:fldSimple w:instr=" REF _Ref256413447 \h  \* MERGEFORMAT ">
         <w:r>
-          <w:rPr>
-            <w:color w:val="4F81BD" w:themeColor="accent1"/>
-          </w:rPr>
           <w:t xml:space="preserve">Figura </w:t>
         </w:r>
         <w:r>
           <w:rPr>
             <w:noProof/>
-            <w:color w:val="4F81BD" w:themeColor="accent1"/>
           </w:rPr>
           <w:t>7</w:t>
         </w:r>
       </w:fldSimple>
       <w:r>
-        <w:t xml:space="preserve"> se ilustra la compuerta inversora, donde se muestra que el inversor realiza una operación de A a Ã (invierte la entrada). Cuando la entrada del inversor es conectada a CERO, la salida es elevada a VDD a través del dispositivo PMOS de nombre M2 (y el transistor NMOS de nombre M1 es apagado). Cuando el terminal de entrada es conectado a VDD, la salida del dispositivo es reducida a CERO a través del transistor NMOS de nombre M1 (mientras que M2 es desconectado).</w:t>
+        <w:t xml:space="preserve"> se</w:t>
+      </w:r>
+      <w:r>
+        <w:t xml:space="preserve"> ilustra la compuerta inversora, donde se muestra que el inversor realiza una operación de A a Ã (invierte la entrada). Cuando la entrada del inversor es conectada a CERO, la salida es elevada a VDD a través del dispositivo PMOS de nombre M2 (y el transistor NMOS de nombre M1 es apagado). Cuando el terminal de entrada es conectado a VDD, la salida del dispositivo es reducida a CERO a través del transistor NMOS de nombre M1 (mientras que M2 es desconectado).</w:t>
       </w:r>
     </w:p>
     <w:p>
@@ -3353,27 +3342,20 @@
       </w:r>
       <w:fldSimple w:instr=" REF _Ref256413469 \h  \* MERGEFORMAT ">
         <w:r>
-          <w:rPr>
-            <w:color w:val="4F81BD" w:themeColor="accent1"/>
-          </w:rPr>
           <w:t xml:space="preserve">Figura </w:t>
         </w:r>
         <w:r>
           <w:rPr>
             <w:noProof/>
-            <w:color w:val="4F81BD" w:themeColor="accent1"/>
           </w:rPr>
           <w:t>8</w:t>
         </w:r>
       </w:fldSimple>
       <w:r>
-        <w:rPr>
-          <w:color w:val="FF0000"/>
-        </w:rPr>
-        <w:t xml:space="preserve"> </w:t>
-      </w:r>
-      <w:r>
-        <w:t>de la compuerta inversora, podemos observar que en la región 1 de la característica de transferencia, el voltaje de entrada es lo suficientemente bajo (típicamente menos que el voltaje de disparo V</w:t>
+        <w:t xml:space="preserve"> de la compuerta inversora, podemos</w:t>
+      </w:r>
+      <w:r>
+        <w:t xml:space="preserve"> observar que en la región 1 de la característica de transferencia, el voltaje de entrada es lo suficientemente bajo (típicamente menos que el voltaje de disparo V</w:t>
       </w:r>
       <w:r>
         <w:rPr>
@@ -3793,21 +3775,20 @@
       </w:r>
       <w:fldSimple w:instr=" REF _Ref256413750 \h  \* MERGEFORMAT ">
         <w:r>
-          <w:rPr>
-            <w:color w:val="4F81BD" w:themeColor="accent1"/>
-          </w:rPr>
           <w:t xml:space="preserve">Figura </w:t>
         </w:r>
         <w:r>
           <w:rPr>
             <w:noProof/>
-            <w:color w:val="4F81BD" w:themeColor="accent1"/>
           </w:rPr>
           <w:t>9</w:t>
         </w:r>
       </w:fldSimple>
       <w:r>
-        <w:t xml:space="preserve">, el punto C corresponde al punto de la curva en el que los voltajes de entrada y salida </w:t>
+        <w:t>, el punto C</w:t>
+      </w:r>
+      <w:r>
+        <w:t xml:space="preserve"> corresponde al punto de la curva en el que los voltajes de entrada y salida </w:t>
       </w:r>
       <w:r>
         <w:t>sean</w:t>
@@ -4300,19 +4281,18 @@
         <w:pStyle w:val="ParrafoTESIS"/>
       </w:pPr>
       <w:r>
-        <w:t>El comportamiento transitorio del inversor puede ser generalizado examinando las capacidades parasitas y las resistencias asociadas con el mismo (</w:t>
+        <w:t xml:space="preserve">El comportamiento transitorio del inversor puede ser generalizado examinando las </w:t>
+      </w:r>
+      <w:r>
+        <w:t>capacidades parasitas y las resistencias asociadas con el mismo (</w:t>
       </w:r>
       <w:fldSimple w:instr=" REF _Ref256413767 \h  \* MERGEFORMAT ">
         <w:r>
-          <w:rPr>
-            <w:color w:val="4F81BD" w:themeColor="accent1"/>
-          </w:rPr>
           <w:t xml:space="preserve">Figura </w:t>
         </w:r>
         <w:r>
           <w:rPr>
             <w:noProof/>
-            <w:color w:val="4F81BD" w:themeColor="accent1"/>
           </w:rPr>
           <w:t>10</w:t>
         </w:r>
@@ -5017,21 +4997,20 @@
       </w:r>
       <w:fldSimple w:instr=" REF _Ref256413842 \h  \* MERGEFORMAT ">
         <w:r>
-          <w:rPr>
-            <w:color w:val="4F81BD" w:themeColor="accent1"/>
-          </w:rPr>
           <w:t xml:space="preserve">Figura </w:t>
         </w:r>
         <w:r>
           <w:rPr>
             <w:noProof/>
-            <w:color w:val="4F81BD" w:themeColor="accent1"/>
           </w:rPr>
           <w:t>11</w:t>
         </w:r>
       </w:fldSimple>
       <w:r>
-        <w:t xml:space="preserve">. Cada entrada está conectada al </w:t>
+        <w:t>. Cada</w:t>
+      </w:r>
+      <w:r>
+        <w:t xml:space="preserve"> entrada está conectada al </w:t>
       </w:r>
       <w:r>
         <w:rPr>
@@ -5141,21 +5120,20 @@
       </w:r>
       <w:fldSimple w:instr=" REF _Ref256413842 \h  \* MERGEFORMAT ">
         <w:r>
-          <w:rPr>
-            <w:color w:val="4F81BD" w:themeColor="accent1"/>
-          </w:rPr>
           <w:t xml:space="preserve">Figura </w:t>
         </w:r>
         <w:r>
           <w:rPr>
             <w:noProof/>
-            <w:color w:val="4F81BD" w:themeColor="accent1"/>
           </w:rPr>
           <w:t>11</w:t>
         </w:r>
       </w:fldSimple>
       <w:r>
-        <w:t xml:space="preserve"> cambie el estado a nivel bajo (CERO lógico), es necesario que ambas entradas se encuentren en el estado lógico alto (UNO lógico).</w:t>
+        <w:t xml:space="preserve"> cambie el estado a nivel bajo</w:t>
+      </w:r>
+      <w:r>
+        <w:t xml:space="preserve"> (CERO lógico), es necesario que ambas entradas se encuentren en el estado lógico alto (UNO lógico).</w:t>
       </w:r>
     </w:p>
     <w:p>
@@ -5181,25 +5159,27 @@
         <w:t xml:space="preserve"> </w:t>
       </w:r>
       <w:r>
-        <w:t>de la compuerta NAND (</w:t>
+        <w:t xml:space="preserve">de la compuerta NAND </w:t>
+      </w:r>
+      <w:r>
+        <w:t>(</w:t>
       </w:r>
       <w:fldSimple w:instr=" REF _Ref256414063 \h  \* MERGEFORMAT ">
         <w:r>
-          <w:rPr>
-            <w:color w:val="4F81BD" w:themeColor="accent1"/>
-          </w:rPr>
           <w:t xml:space="preserve">Figura </w:t>
         </w:r>
         <w:r>
           <w:rPr>
             <w:noProof/>
-            <w:color w:val="4F81BD" w:themeColor="accent1"/>
           </w:rPr>
           <w:t>12</w:t>
         </w:r>
       </w:fldSimple>
       <w:r>
-        <w:t xml:space="preserve">) considerando que los dispositivos PMOS se encuentran dimensionados de la misma manera, con ancho </w:t>
+        <w:t>) considerando que los dispositivos PMOS se encuentran dimensionados de la misma</w:t>
+      </w:r>
+      <w:r>
+        <w:t xml:space="preserve"> manera, con ancho </w:t>
       </w:r>
       <w:r>
         <w:rPr>
@@ -6401,21 +6381,20 @@
       </w:r>
       <w:fldSimple w:instr=" REF _Ref256414259 \h  \* MERGEFORMAT ">
         <w:r>
-          <w:rPr>
-            <w:color w:val="4F81BD" w:themeColor="accent1"/>
-          </w:rPr>
           <w:t xml:space="preserve">Figura </w:t>
         </w:r>
         <w:r>
           <w:rPr>
             <w:noProof/>
-            <w:color w:val="4F81BD" w:themeColor="accent1"/>
           </w:rPr>
           <w:t>13</w:t>
         </w:r>
       </w:fldSimple>
       <w:r>
-        <w:t xml:space="preserve"> con una carga capacitiva en la salida </w:t>
+        <w:t xml:space="preserve"> con una carga capacitiva</w:t>
+      </w:r>
+      <w:r>
+        <w:t xml:space="preserve"> en la salida </w:t>
       </w:r>
       <m:oMath>
         <m:sSub>
@@ -7202,21 +7181,20 @@
       </w:r>
       <w:fldSimple w:instr=" REF _Ref256171752 \h  \* MERGEFORMAT ">
         <w:r>
-          <w:rPr>
-            <w:color w:val="4F81BD" w:themeColor="accent1"/>
-          </w:rPr>
           <w:t xml:space="preserve">Figura </w:t>
         </w:r>
         <w:r>
           <w:rPr>
             <w:noProof/>
-            <w:color w:val="4F81BD" w:themeColor="accent1"/>
           </w:rPr>
           <w:t>15</w:t>
         </w:r>
       </w:fldSimple>
       <w:r>
-        <w:t xml:space="preserve">. La entrada analógica (típicamente </w:t>
+        <w:t>. La entrada analógica</w:t>
+      </w:r>
+      <w:r>
+        <w:t xml:space="preserve"> (típicamente </w:t>
       </w:r>
       <w:r>
         <w:rPr>
@@ -7972,21 +7950,20 @@
       </w:r>
       <w:fldSimple w:instr=" REF _Ref256171773 \h  \* MERGEFORMAT ">
         <w:r>
-          <w:rPr>
-            <w:color w:val="4F81BD" w:themeColor="accent1"/>
-          </w:rPr>
           <w:t xml:space="preserve">Figura </w:t>
         </w:r>
         <w:r>
           <w:rPr>
             <w:noProof/>
-            <w:color w:val="4F81BD" w:themeColor="accent1"/>
           </w:rPr>
           <w:t>16</w:t>
         </w:r>
       </w:fldSimple>
       <w:r>
-        <w:t xml:space="preserve"> para N=2; el error de cuantizaci</w:t>
+        <w:t xml:space="preserve"> para</w:t>
+      </w:r>
+      <w:r>
+        <w:t xml:space="preserve"> N=2; el error de cuantizaci</w:t>
       </w:r>
       <w:r>
         <w:t>ó</w:t>
@@ -8072,7 +8049,10 @@
         <w:t>)</w:t>
       </w:r>
       <w:r>
-        <w:t xml:space="preserve"> V</w:t>
+        <w:t xml:space="preserve"> </w:t>
+      </w:r>
+      <w:r>
+        <w:t>V</w:t>
       </w:r>
       <w:r>
         <w:rPr>
@@ -8121,15 +8101,11 @@
       </w:r>
       <w:fldSimple w:instr=" REF _Ref256171773 \h  \* MERGEFORMAT ">
         <w:r>
-          <w:rPr>
-            <w:color w:val="4F81BD" w:themeColor="accent1"/>
-          </w:rPr>
           <w:t xml:space="preserve">Figura </w:t>
         </w:r>
         <w:r>
           <w:rPr>
             <w:noProof/>
-            <w:color w:val="4F81BD" w:themeColor="accent1"/>
           </w:rPr>
           <w:t>16</w:t>
         </w:r>
@@ -8166,7 +8142,10 @@
         </m:sSub>
       </m:oMath>
       <w:r>
-        <w:t xml:space="preserve"> no puede exceder la tensión V</w:t>
+        <w:t xml:space="preserve"> no</w:t>
+      </w:r>
+      <w:r>
+        <w:t xml:space="preserve"> puede exceder la tensión V</w:t>
       </w:r>
       <w:r>
         <w:rPr>
@@ -8427,15 +8406,11 @@
       </w:r>
       <w:fldSimple w:instr=" REF _Ref256171773 \h  \* MERGEFORMAT ">
         <w:r>
-          <w:rPr>
-            <w:color w:val="4F81BD" w:themeColor="accent1"/>
-          </w:rPr>
           <w:t xml:space="preserve">Figura </w:t>
         </w:r>
         <w:r>
           <w:rPr>
             <w:noProof/>
-            <w:color w:val="4F81BD" w:themeColor="accent1"/>
           </w:rPr>
           <w:t>16</w:t>
         </w:r>
@@ -8494,32 +8469,15 @@
         <w:rPr>
           <w:rFonts w:eastAsiaTheme="minorEastAsia"/>
         </w:rPr>
-        <w:t xml:space="preserve">, produciendo varios errores. Algunos de los errores más comunes se representan en las </w:t>
-      </w:r>
-      <w:r>
-        <w:rPr>
-          <w:rFonts w:eastAsiaTheme="minorEastAsia"/>
-          <w:color w:val="4F81BD" w:themeColor="accent1"/>
-        </w:rPr>
-        <w:t>Figuras 4</w:t>
-      </w:r>
-      <w:r>
-        <w:rPr>
-          <w:rFonts w:eastAsiaTheme="minorEastAsia"/>
-        </w:rPr>
-        <w:t xml:space="preserve"> y </w:t>
+        <w:t xml:space="preserve">, produciendo varios errores. Algunos de los errores más comunes se representan en las Figuras 4 y </w:t>
       </w:r>
       <w:fldSimple w:instr=" REF _Ref256172268 \h  \* MERGEFORMAT ">
         <w:r>
-          <w:rPr>
-            <w:color w:val="4F81BD" w:themeColor="accent1"/>
-          </w:rPr>
           <w:t xml:space="preserve">Figura </w:t>
         </w:r>
         <w:r>
           <w:rPr>
             <w:noProof/>
-            <w:color w:val="4F81BD" w:themeColor="accent1"/>
           </w:rPr>
           <w:t>18</w:t>
         </w:r>
@@ -8532,15 +8490,11 @@
       </w:r>
       <w:fldSimple w:instr=" REF _Ref256172249 \h  \* MERGEFORMAT ">
         <w:r>
-          <w:rPr>
-            <w:color w:val="4F81BD" w:themeColor="accent1"/>
-          </w:rPr>
           <w:t xml:space="preserve">Figura </w:t>
         </w:r>
         <w:r>
           <w:rPr>
             <w:noProof/>
-            <w:color w:val="4F81BD" w:themeColor="accent1"/>
           </w:rPr>
           <w:t>17</w:t>
         </w:r>
@@ -8549,7 +8503,13 @@
         <w:rPr>
           <w:rFonts w:eastAsiaTheme="minorEastAsia"/>
         </w:rPr>
-        <w:t xml:space="preserve"> se observa la función de transferencia característica con error de offset, el cual se manifiesta en un movimie</w:t>
+        <w:t xml:space="preserve"> se observa la función de transferencia característica con error de offset,</w:t>
+      </w:r>
+      <w:r>
+        <w:rPr>
+          <w:rFonts w:eastAsiaTheme="minorEastAsia"/>
+        </w:rPr>
+        <w:t xml:space="preserve"> el cual se manifiesta en un movimie</w:t>
       </w:r>
       <w:r>
         <w:rPr>
@@ -8565,15 +8525,11 @@
       </w:r>
       <w:fldSimple w:instr=" REF _Ref256172268 \h  \* MERGEFORMAT ">
         <w:r>
-          <w:rPr>
-            <w:color w:val="4F81BD" w:themeColor="accent1"/>
-          </w:rPr>
           <w:t xml:space="preserve">Figura </w:t>
         </w:r>
         <w:r>
           <w:rPr>
             <w:noProof/>
-            <w:color w:val="4F81BD" w:themeColor="accent1"/>
           </w:rPr>
           <w:t>18</w:t>
         </w:r>
@@ -8588,7 +8544,13 @@
         <w:rPr>
           <w:rFonts w:eastAsiaTheme="minorEastAsia"/>
         </w:rPr>
-        <w:t xml:space="preserve"> de voltaje permanece igualmente separado, pero esa separación ya no es más V</w:t>
+        <w:t xml:space="preserve"> de voltaje permanece igualmente separado, pero esa separación ya no</w:t>
+      </w:r>
+      <w:r>
+        <w:rPr>
+          <w:rFonts w:eastAsiaTheme="minorEastAsia"/>
+        </w:rPr>
+        <w:t xml:space="preserve"> es más V</w:t>
       </w:r>
       <w:r>
         <w:rPr>
@@ -8820,7 +8782,10 @@
         <w:t>Ambos</w:t>
       </w:r>
       <w:r>
-        <w:t xml:space="preserve"> errores de ganancia y offset son errores lineales, no distorsionan la señal de entrada, solo generan un escalamiento y desplazamiento de la misma. Una distorsión mucho más preocupante resulta de la separación desigual e inevitable de las tensiones de umbral, el cual s</w:t>
+        <w:t xml:space="preserve"> errores de ganancia y offset son errores lineales, no distorsionan la señal de entrada, solo generan un escalamiento y desplazamiento de la misma. Una distorsión mucho más </w:t>
+      </w:r>
+      <w:r>
+        <w:t>preocupante resulta de la separación desigual e inevitable de las tensiones de umbral, el cual s</w:t>
       </w:r>
       <w:r>
         <w:t>í</w:t>
@@ -8842,15 +8807,11 @@
       </w:r>
       <w:fldSimple w:instr=" REF _Ref256172732 \h  \* MERGEFORMAT ">
         <w:r>
-          <w:rPr>
-            <w:color w:val="4F81BD" w:themeColor="accent1"/>
-          </w:rPr>
           <w:t xml:space="preserve">Figura </w:t>
         </w:r>
         <w:r>
           <w:rPr>
             <w:noProof/>
-            <w:color w:val="4F81BD" w:themeColor="accent1"/>
           </w:rPr>
           <w:t>19</w:t>
         </w:r>
@@ -8860,15 +8821,11 @@
       </w:r>
       <w:fldSimple w:instr=" REF _Ref256172736 \h  \* MERGEFORMAT ">
         <w:r>
-          <w:rPr>
-            <w:color w:val="4F81BD" w:themeColor="accent1"/>
-          </w:rPr>
           <w:t xml:space="preserve">Figura </w:t>
         </w:r>
         <w:r>
           <w:rPr>
             <w:noProof/>
-            <w:color w:val="4F81BD" w:themeColor="accent1"/>
           </w:rPr>
           <w:t>20</w:t>
         </w:r>
@@ -8989,21 +8946,20 @@
       </w:r>
       <w:fldSimple w:instr=" REF _Ref256172736 \h  \* MERGEFORMAT ">
         <w:r>
-          <w:rPr>
-            <w:color w:val="4F81BD" w:themeColor="accent1"/>
-          </w:rPr>
           <w:t xml:space="preserve">Figura </w:t>
         </w:r>
         <w:r>
           <w:rPr>
             <w:noProof/>
-            <w:color w:val="4F81BD" w:themeColor="accent1"/>
           </w:rPr>
           <w:t>20</w:t>
         </w:r>
       </w:fldSimple>
       <w:r>
-        <w:t>) se dan por las excesivas desviaciones acumulativas de las tensione</w:t>
+        <w:t>) se dan por las excesivas desviaciones</w:t>
+      </w:r>
+      <w:r>
+        <w:t xml:space="preserve"> acumulativas de las tensione</w:t>
       </w:r>
       <w:r>
         <w:t>s de umbral, generando así la pé</w:t>
@@ -9272,25 +9228,18 @@
         <w:t>)</w:t>
       </w:r>
       <w:r>
-        <w:t xml:space="preserve"> de la característica actual de la curva y la línea que se conecta en forma recta con el punto final (</w:t>
-      </w:r>
-      <w:r>
-        <w:t>endpoint</w:t>
-      </w:r>
-      <w:r>
-        <w:t xml:space="preserve">), ilustrado en la </w:t>
+        <w:t xml:space="preserve"> de la característica actual de la curva y la línea que se conecta en forma recta con el punto final </w:t>
+      </w:r>
+      <w:r>
+        <w:t xml:space="preserve">(endpoint), ilustrado en la </w:t>
       </w:r>
       <w:fldSimple w:instr=" REF _Ref256172774 \h  \* MERGEFORMAT ">
         <w:r>
-          <w:rPr>
-            <w:color w:val="4F81BD" w:themeColor="accent1"/>
-          </w:rPr>
           <w:t xml:space="preserve">Figura </w:t>
         </w:r>
         <w:r>
           <w:rPr>
             <w:noProof/>
-            <w:color w:val="4F81BD" w:themeColor="accent1"/>
           </w:rPr>
           <w:t>21</w:t>
         </w:r>
@@ -9305,16 +9254,7 @@
         <w:t>lsb</w:t>
       </w:r>
       <w:r>
-        <w:t xml:space="preserve">), como se muestra en la </w:t>
-      </w:r>
-      <w:r>
-        <w:rPr>
-          <w:color w:val="4F81BD" w:themeColor="accent1"/>
-        </w:rPr>
-        <w:t>Figura 8</w:t>
-      </w:r>
-      <w:r>
-        <w:t>.</w:t>
+        <w:t>), como se muestra en la Figura 8.</w:t>
       </w:r>
       <w:r>
         <w:rPr>
@@ -10241,8 +10181,8 @@
       <w:vertAlign w:val="superscript"/>
     </w:rPr>
   </w:style>
-  <w:style w:type="table" w:customStyle="1" w:styleId="Sombreadomedio2-nfasis1">
-    <w:name w:val="Medium Shading 2 Accent 1"/>
+  <w:style w:type="table" w:customStyle="1" w:styleId="Sombreadomedio2-nfasis11">
+    <w:name w:val="Sombreado medio 2 - Énfasis 11"/>
     <w:basedOn w:val="Tablanormal"/>
     <w:uiPriority w:val="64"/>
     <w:rsid w:val="00EB5C1E"/>
@@ -10812,7 +10752,7 @@
 </file>
 
 <file path=customXml/itemProps1.xml><?xml version="1.0" encoding="utf-8"?>
-<ds:datastoreItem xmlns:ds="http://schemas.openxmlformats.org/officeDocument/2006/customXml" ds:itemID="{DA3173D6-FB03-49FD-986A-6F8E91405F45}">
+<ds:datastoreItem xmlns:ds="http://schemas.openxmlformats.org/officeDocument/2006/customXml" ds:itemID="{E94115CC-B0F2-46C9-A7FD-2D724E46C6D6}">
   <ds:schemaRefs>
     <ds:schemaRef ds:uri="http://schemas.openxmlformats.org/officeDocument/2006/bibliography"/>
   </ds:schemaRefs>

</xml_diff>